<commit_message>
t.90 update to remove .1 / .2 numbering
</commit_message>
<xml_diff>
--- a/book t.docx
+++ b/book t.docx
@@ -11,8 +11,6 @@
           <w:sz w:val="28"/>
         </w:rPr>
       </w:pPr>
-      <w:bookmarkStart w:id="0" w:name="_GoBack"/>
-      <w:bookmarkEnd w:id="0"/>
       <w:r>
         <w:rPr>
           <w:rFonts w:ascii="Times New Roman" w:hAnsi="Times New Roman" w:cs="Times New Roman"/>
@@ -9370,7 +9368,7 @@
       <w:r>
         <w:t>If a competitor crosses one of the lateral boundaries of the piste</w:t>
       </w:r>
-      <w:ins w:id="1" w:author="psmith" w:date="2014-12-10T15:32:00Z">
+      <w:ins w:id="0" w:author="psmith" w:date="2014-12-10T15:32:00Z">
         <w:r>
           <w:t xml:space="preserve"> with one or both feet</w:t>
         </w:r>
@@ -14654,7 +14652,7 @@
         </w:rPr>
         <w:t xml:space="preserve">national uniform </w:t>
       </w:r>
-      <w:ins w:id="2" w:author="psmith" w:date="2014-12-14T13:52:00Z">
+      <w:ins w:id="1" w:author="psmith" w:date="2014-12-14T13:52:00Z">
         <w:r>
           <w:rPr>
             <w:b/>
@@ -14701,7 +14699,7 @@
         </w:rPr>
         <w:tab/>
       </w:r>
-      <w:del w:id="3" w:author="psmith" w:date="2014-12-14T13:52:00Z">
+      <w:del w:id="2" w:author="psmith" w:date="2014-12-14T13:52:00Z">
         <w:r>
           <w:rPr>
             <w:b/>
@@ -14710,7 +14708,7 @@
           <w:delText>Open</w:delText>
         </w:r>
       </w:del>
-      <w:ins w:id="4" w:author="psmith" w:date="2014-12-14T13:52:00Z">
+      <w:ins w:id="3" w:author="psmith" w:date="2014-12-14T13:52:00Z">
         <w:r>
           <w:rPr>
             <w:b/>
@@ -14748,7 +14746,7 @@
         </w:rPr>
         <w:tab/>
       </w:r>
-      <w:del w:id="5" w:author="psmith" w:date="2014-12-14T13:53:00Z">
+      <w:del w:id="4" w:author="psmith" w:date="2014-12-14T13:53:00Z">
         <w:r>
           <w:rPr>
             <w:b/>
@@ -14757,7 +14755,7 @@
           <w:delText xml:space="preserve">Individual </w:delText>
         </w:r>
       </w:del>
-      <w:ins w:id="6" w:author="psmith" w:date="2014-12-14T13:53:00Z">
+      <w:ins w:id="5" w:author="psmith" w:date="2014-12-14T13:53:00Z">
         <w:r>
           <w:rPr>
             <w:b/>
@@ -14773,7 +14771,7 @@
         </w:rPr>
         <w:t>Senior World Cup competitions</w:t>
       </w:r>
-      <w:ins w:id="7" w:author="psmith" w:date="2014-12-14T13:53:00Z">
+      <w:ins w:id="6" w:author="psmith" w:date="2014-12-14T13:53:00Z">
         <w:r>
           <w:rPr>
             <w:b/>
@@ -14784,7 +14782,7 @@
         <w:r>
           <w:rPr>
             <w:bCs/>
-            <w:rPrChange w:id="8" w:author="psmith" w:date="2014-12-14T13:55:00Z">
+            <w:rPrChange w:id="7" w:author="psmith" w:date="2014-12-14T13:55:00Z">
               <w:rPr>
                 <w:b/>
                 <w:bCs/>
@@ -14804,12 +14802,12 @@
       <w:r>
         <w:t xml:space="preserve">, </w:t>
       </w:r>
-      <w:ins w:id="9" w:author="psmith" w:date="2014-12-14T13:54:00Z">
+      <w:ins w:id="8" w:author="psmith" w:date="2014-12-14T13:54:00Z">
         <w:r>
           <w:t>all bouts, whether in a pool or in the direct elimination</w:t>
         </w:r>
       </w:ins>
-      <w:del w:id="10" w:author="psmith" w:date="2014-12-14T13:54:00Z">
+      <w:del w:id="9" w:author="psmith" w:date="2014-12-14T13:54:00Z">
         <w:r>
           <w:delText>all direct elimination bouts from the 64 onwards</w:delText>
         </w:r>
@@ -14831,11 +14829,11 @@
       <w:r>
         <w:tab/>
       </w:r>
-      <w:ins w:id="11" w:author="psmith" w:date="2014-12-14T13:54:00Z">
+      <w:ins w:id="10" w:author="psmith" w:date="2014-12-14T13:54:00Z">
         <w:r>
           <w:rPr>
             <w:b/>
-            <w:rPrChange w:id="12" w:author="psmith" w:date="2014-12-14T13:54:00Z">
+            <w:rPrChange w:id="11" w:author="psmith" w:date="2014-12-14T13:54:00Z">
               <w:rPr/>
             </w:rPrChange>
           </w:rPr>
@@ -14847,7 +14845,7 @@
         <w:r>
           <w:rPr>
             <w:b/>
-            <w:rPrChange w:id="13" w:author="psmith" w:date="2014-12-14T13:55:00Z">
+            <w:rPrChange w:id="12" w:author="psmith" w:date="2014-12-14T13:55:00Z">
               <w:rPr/>
             </w:rPrChange>
           </w:rPr>
@@ -14857,17 +14855,17 @@
       <w:r>
         <w:rPr>
           <w:b/>
-          <w:rPrChange w:id="14" w:author="psmith" w:date="2014-12-14T13:55:00Z">
+          <w:rPrChange w:id="13" w:author="psmith" w:date="2014-12-14T13:55:00Z">
             <w:rPr/>
           </w:rPrChange>
         </w:rPr>
         <w:t xml:space="preserve">World Cup </w:t>
       </w:r>
-      <w:del w:id="15" w:author="psmith" w:date="2014-12-14T13:55:00Z">
+      <w:del w:id="14" w:author="psmith" w:date="2014-12-14T13:55:00Z">
         <w:r>
           <w:rPr>
             <w:b/>
-            <w:rPrChange w:id="16" w:author="psmith" w:date="2014-12-14T13:55:00Z">
+            <w:rPrChange w:id="15" w:author="psmith" w:date="2014-12-14T13:55:00Z">
               <w:rPr/>
             </w:rPrChange>
           </w:rPr>
@@ -14877,20 +14875,20 @@
       <w:r>
         <w:rPr>
           <w:b/>
-          <w:rPrChange w:id="17" w:author="psmith" w:date="2014-12-14T13:55:00Z">
+          <w:rPrChange w:id="16" w:author="psmith" w:date="2014-12-14T13:55:00Z">
             <w:rPr/>
           </w:rPrChange>
         </w:rPr>
         <w:t>competitions</w:t>
       </w:r>
-      <w:ins w:id="18" w:author="psmith" w:date="2014-12-14T13:55:00Z">
+      <w:ins w:id="17" w:author="psmith" w:date="2014-12-14T13:55:00Z">
         <w:r>
           <w:t xml:space="preserve"> and </w:t>
         </w:r>
         <w:r>
           <w:rPr>
             <w:b/>
-            <w:rPrChange w:id="19" w:author="psmith" w:date="2014-12-14T13:55:00Z">
+            <w:rPrChange w:id="18" w:author="psmith" w:date="2014-12-14T13:55:00Z">
               <w:rPr/>
             </w:rPrChange>
           </w:rPr>
@@ -14975,7 +14973,7 @@
       <w:pPr>
         <w:pStyle w:val="BFAArtBulletedListL4"/>
         <w:rPr>
-          <w:del w:id="20" w:author="psmith" w:date="2014-12-14T13:56:00Z"/>
+          <w:del w:id="19" w:author="psmith" w:date="2014-12-14T13:56:00Z"/>
         </w:rPr>
       </w:pPr>
       <w:r>
@@ -15016,13 +15014,13 @@
     <w:p>
       <w:pPr>
         <w:pStyle w:val="BFAArtBulletedListL4"/>
-        <w:pPrChange w:id="21" w:author="psmith" w:date="2014-12-14T13:56:00Z">
+        <w:pPrChange w:id="20" w:author="psmith" w:date="2014-12-14T13:56:00Z">
           <w:pPr>
             <w:pStyle w:val="BFAArttxtIndent1"/>
           </w:pPr>
         </w:pPrChange>
       </w:pPr>
-      <w:del w:id="22" w:author="psmith" w:date="2014-12-14T13:56:00Z">
+      <w:del w:id="21" w:author="psmith" w:date="2014-12-14T13:56:00Z">
         <w:r>
           <w:tab/>
           <w:delText>The same penalty is also applied for the absence of name and nationality, in accordance with the rules, on the back of the jacket at Junior World Cup competitions, at Individual Senior World Cup competitions before the last 64, and at Zonal Championships.</w:delText>
@@ -22803,12 +22801,12 @@
       <w:r>
         <w:t>(one as a spare)</w:t>
       </w:r>
-      <w:ins w:id="23" w:author="psmith" w:date="2014-12-14T14:40:00Z">
+      <w:ins w:id="22" w:author="psmith" w:date="2014-12-14T14:40:00Z">
         <w:r>
           <w:t xml:space="preserve">, </w:t>
         </w:r>
       </w:ins>
-      <w:del w:id="24" w:author="psmith" w:date="2014-12-14T14:40:00Z">
+      <w:del w:id="23" w:author="psmith" w:date="2014-12-14T14:40:00Z">
         <w:r>
           <w:delText xml:space="preserve"> and </w:delText>
         </w:r>
@@ -22823,7 +22821,7 @@
       <w:r>
         <w:t>(one as a spare)</w:t>
       </w:r>
-      <w:ins w:id="25" w:author="psmith" w:date="2014-12-14T14:40:00Z">
+      <w:ins w:id="24" w:author="psmith" w:date="2014-12-14T14:40:00Z">
         <w:r>
           <w:t xml:space="preserve"> and two mask wires (one as a spare)</w:t>
         </w:r>
@@ -23941,12 +23939,18 @@
         <w:pStyle w:val="BFASubjectSub-Head"/>
       </w:pPr>
       <w:r>
+        <w:lastRenderedPageBreak/>
         <w:t>The team captain</w:t>
       </w:r>
     </w:p>
     <w:p>
       <w:pPr>
-        <w:pStyle w:val="BFAArtIndent1"/>
+        <w:pStyle w:val="BFAArtIndent0"/>
+        <w:pPrChange w:id="25" w:author="psmith" w:date="2014-12-14T20:12:00Z">
+          <w:pPr>
+            <w:pStyle w:val="BFAArtIndent1"/>
+          </w:pPr>
+        </w:pPrChange>
       </w:pPr>
       <w:proofErr w:type="gramStart"/>
       <w:r>
@@ -23954,17 +23958,7 @@
           <w:b/>
           <w:bCs/>
         </w:rPr>
-        <w:t>t.90.</w:t>
-      </w:r>
-      <w:r>
-        <w:tab/>
-      </w:r>
-      <w:r>
-        <w:rPr>
-          <w:b/>
-          <w:bCs/>
-        </w:rPr>
-        <w:t>1.</w:t>
+        <w:t>t.90</w:t>
       </w:r>
       <w:proofErr w:type="gramEnd"/>
       <w:r>
@@ -23972,8 +23966,27 @@
           <w:b/>
           <w:bCs/>
         </w:rPr>
-        <w:tab/>
-      </w:r>
+        <w:t>.</w:t>
+      </w:r>
+      <w:r>
+        <w:tab/>
+      </w:r>
+      <w:del w:id="26" w:author="psmith" w:date="2014-12-14T20:12:00Z">
+        <w:r>
+          <w:rPr>
+            <w:b/>
+            <w:bCs/>
+          </w:rPr>
+          <w:delText>1.</w:delText>
+        </w:r>
+        <w:r>
+          <w:rPr>
+            <w:b/>
+            <w:bCs/>
+          </w:rPr>
+          <w:tab/>
+        </w:r>
+      </w:del>
       <w:r>
         <w:t xml:space="preserve">In team events, only the </w:t>
       </w:r>
@@ -23993,12 +24006,12 @@
       <w:r>
         <w:t xml:space="preserve">the </w:t>
       </w:r>
-      <w:del w:id="26" w:author="psmith" w:date="2014-12-14T15:03:00Z">
+      <w:del w:id="27" w:author="psmith" w:date="2014-12-14T15:03:00Z">
         <w:r>
           <w:delText>Directoire Technique</w:delText>
         </w:r>
       </w:del>
-      <w:ins w:id="27" w:author="psmith" w:date="2014-12-14T15:03:00Z">
+      <w:ins w:id="28" w:author="psmith" w:date="2014-12-14T15:03:00Z">
         <w:r>
           <w:t>refereeing delegates</w:t>
         </w:r>
@@ -24013,11 +24026,7 @@
         <w:t xml:space="preserve">with them any </w:t>
       </w:r>
       <w:r>
-        <w:t xml:space="preserve">technical matters </w:t>
-      </w:r>
-      <w:r>
-        <w:lastRenderedPageBreak/>
-        <w:t>or to register protests.</w:t>
+        <w:t>technical matters or to register protests.</w:t>
       </w:r>
       <w:r>
         <w:t xml:space="preserve"> The procedure for claims is set out in articles t.122 and t.123.</w:t>
@@ -24025,23 +24034,38 @@
     </w:p>
     <w:p>
       <w:pPr>
-        <w:pStyle w:val="BFAArtIndent1"/>
-      </w:pPr>
-      <w:r>
-        <w:rPr>
-          <w:b/>
-          <w:bCs/>
-        </w:rPr>
-        <w:tab/>
-        <w:t>2.</w:t>
-      </w:r>
-      <w:r>
-        <w:rPr>
-          <w:b/>
-          <w:bCs/>
-        </w:rPr>
-        <w:tab/>
-      </w:r>
+        <w:pStyle w:val="BFAArtIndent0"/>
+        <w:pPrChange w:id="29" w:author="psmith" w:date="2014-12-14T20:13:00Z">
+          <w:pPr>
+            <w:pStyle w:val="BFAArtIndent1"/>
+          </w:pPr>
+        </w:pPrChange>
+      </w:pPr>
+      <w:r>
+        <w:rPr>
+          <w:b/>
+          <w:bCs/>
+        </w:rPr>
+        <w:tab/>
+      </w:r>
+      <w:bookmarkStart w:id="30" w:name="_GoBack"/>
+      <w:bookmarkEnd w:id="30"/>
+      <w:del w:id="31" w:author="psmith" w:date="2014-12-14T20:12:00Z">
+        <w:r>
+          <w:rPr>
+            <w:b/>
+            <w:bCs/>
+          </w:rPr>
+          <w:delText>2.</w:delText>
+        </w:r>
+        <w:r>
+          <w:rPr>
+            <w:b/>
+            <w:bCs/>
+          </w:rPr>
+          <w:tab/>
+        </w:r>
+      </w:del>
       <w:r>
         <w:t xml:space="preserve">The members of the team who have </w:t>
       </w:r>
@@ -25003,7 +25027,7 @@
         </w:rPr>
         <w:t>Directoire Technique</w:t>
       </w:r>
-      <w:ins w:id="28" w:author="psmith" w:date="2014-12-14T15:06:00Z">
+      <w:ins w:id="32" w:author="psmith" w:date="2014-12-14T15:06:00Z">
         <w:r>
           <w:rPr>
             <w:bCs/>
@@ -25011,7 +25035,7 @@
           <w:t>, the refereeing delegates or the superviso</w:t>
         </w:r>
       </w:ins>
-      <w:ins w:id="29" w:author="psmith" w:date="2014-12-14T15:07:00Z">
+      <w:ins w:id="33" w:author="psmith" w:date="2014-12-14T15:07:00Z">
         <w:r>
           <w:rPr>
             <w:bCs/>
@@ -25022,22 +25046,22 @@
       <w:r>
         <w:t xml:space="preserve"> </w:t>
       </w:r>
-      <w:ins w:id="30" w:author="psmith" w:date="2014-12-14T15:07:00Z">
+      <w:ins w:id="34" w:author="psmith" w:date="2014-12-14T15:07:00Z">
         <w:r>
           <w:t>ha</w:t>
         </w:r>
       </w:ins>
-      <w:del w:id="31" w:author="psmith" w:date="2014-12-14T15:07:00Z">
+      <w:del w:id="35" w:author="psmith" w:date="2014-12-14T15:07:00Z">
         <w:r>
           <w:delText>ha</w:delText>
         </w:r>
       </w:del>
-      <w:ins w:id="32" w:author="psmith" w:date="2014-12-14T15:07:00Z">
+      <w:ins w:id="36" w:author="psmith" w:date="2014-12-14T15:07:00Z">
         <w:r>
           <w:t>ve</w:t>
         </w:r>
       </w:ins>
-      <w:del w:id="33" w:author="psmith" w:date="2014-12-14T15:07:00Z">
+      <w:del w:id="37" w:author="psmith" w:date="2014-12-14T15:07:00Z">
         <w:r>
           <w:delText>s</w:delText>
         </w:r>
@@ -25068,12 +25092,12 @@
       <w:r>
         <w:t xml:space="preserve">When necessary </w:t>
       </w:r>
-      <w:ins w:id="34" w:author="psmith" w:date="2014-12-14T15:07:00Z">
+      <w:ins w:id="38" w:author="psmith" w:date="2014-12-14T15:07:00Z">
         <w:r>
           <w:t>they</w:t>
         </w:r>
       </w:ins>
-      <w:del w:id="35" w:author="psmith" w:date="2014-12-14T15:07:00Z">
+      <w:del w:id="39" w:author="psmith" w:date="2014-12-14T15:07:00Z">
         <w:r>
           <w:delText>it</w:delText>
         </w:r>
@@ -25088,7 +25112,7 @@
         </w:rPr>
         <w:t xml:space="preserve"> intervene on </w:t>
       </w:r>
-      <w:ins w:id="36" w:author="psmith" w:date="2014-12-14T15:07:00Z">
+      <w:ins w:id="40" w:author="psmith" w:date="2014-12-14T15:07:00Z">
         <w:r>
           <w:rPr>
             <w:b/>
@@ -25097,7 +25121,7 @@
           <w:t>their</w:t>
         </w:r>
       </w:ins>
-      <w:del w:id="37" w:author="psmith" w:date="2014-12-14T15:07:00Z">
+      <w:del w:id="41" w:author="psmith" w:date="2014-12-14T15:07:00Z">
         <w:r>
           <w:rPr>
             <w:b/>
@@ -25136,12 +25160,12 @@
         </w:rPr>
         <w:tab/>
       </w:r>
-      <w:ins w:id="38" w:author="psmith" w:date="2014-12-14T15:08:00Z">
+      <w:ins w:id="42" w:author="psmith" w:date="2014-12-14T15:08:00Z">
         <w:r>
           <w:t>They</w:t>
         </w:r>
       </w:ins>
-      <w:del w:id="39" w:author="psmith" w:date="2014-12-14T15:08:00Z">
+      <w:del w:id="43" w:author="psmith" w:date="2014-12-14T15:08:00Z">
         <w:r>
           <w:delText>It</w:delText>
         </w:r>
@@ -25149,12 +25173,12 @@
       <w:r>
         <w:t xml:space="preserve"> </w:t>
       </w:r>
-      <w:ins w:id="40" w:author="psmith" w:date="2014-12-14T15:08:00Z">
+      <w:ins w:id="44" w:author="psmith" w:date="2014-12-14T15:08:00Z">
         <w:r>
           <w:t>are</w:t>
         </w:r>
       </w:ins>
-      <w:del w:id="41" w:author="psmith" w:date="2014-12-14T15:08:00Z">
+      <w:del w:id="45" w:author="psmith" w:date="2014-12-14T15:08:00Z">
         <w:r>
           <w:delText>is</w:delText>
         </w:r>
@@ -25192,7 +25216,7 @@
         </w:rPr>
         <w:tab/>
       </w:r>
-      <w:del w:id="42" w:author="psmith" w:date="2014-12-14T15:08:00Z">
+      <w:del w:id="46" w:author="psmith" w:date="2014-12-14T15:08:00Z">
         <w:r>
           <w:delText>It</w:delText>
         </w:r>
@@ -25204,7 +25228,7 @@
           <w:delText xml:space="preserve"> sends</w:delText>
         </w:r>
       </w:del>
-      <w:ins w:id="43" w:author="psmith" w:date="2014-12-14T15:08:00Z">
+      <w:ins w:id="47" w:author="psmith" w:date="2014-12-14T15:08:00Z">
         <w:r>
           <w:t>The Directoire Technique is responsible for sending</w:t>
         </w:r>
@@ -25266,7 +25290,7 @@
         <w:tab/>
         <w:t xml:space="preserve">The </w:t>
       </w:r>
-      <w:ins w:id="44" w:author="psmith" w:date="2014-12-14T15:08:00Z">
+      <w:ins w:id="48" w:author="psmith" w:date="2014-12-14T15:08:00Z">
         <w:r>
           <w:t xml:space="preserve">disciplinary </w:t>
         </w:r>
@@ -25274,7 +25298,7 @@
       <w:r>
         <w:t>decisions of the Directoire Technique</w:t>
       </w:r>
-      <w:ins w:id="45" w:author="psmith" w:date="2014-12-14T15:09:00Z">
+      <w:ins w:id="49" w:author="psmith" w:date="2014-12-14T15:09:00Z">
         <w:r>
           <w:t>, the refereeing delegates or the supervisor</w:t>
         </w:r>
@@ -25282,12 +25306,12 @@
       <w:r>
         <w:t xml:space="preserve"> that </w:t>
       </w:r>
-      <w:del w:id="46" w:author="psmith" w:date="2014-12-14T15:10:00Z">
+      <w:del w:id="50" w:author="psmith" w:date="2014-12-14T15:10:00Z">
         <w:r>
           <w:delText xml:space="preserve">it </w:delText>
         </w:r>
       </w:del>
-      <w:ins w:id="47" w:author="psmith" w:date="2014-12-14T15:10:00Z">
+      <w:ins w:id="51" w:author="psmith" w:date="2014-12-14T15:10:00Z">
         <w:r>
           <w:t xml:space="preserve">they </w:t>
         </w:r>
@@ -25295,7 +25319,7 @@
       <w:r>
         <w:t>take</w:t>
       </w:r>
-      <w:del w:id="48" w:author="psmith" w:date="2014-12-14T15:10:00Z">
+      <w:del w:id="52" w:author="psmith" w:date="2014-12-14T15:10:00Z">
         <w:r>
           <w:delText>s</w:delText>
         </w:r>
@@ -25303,12 +25327,12 @@
       <w:r>
         <w:t xml:space="preserve"> spontaneously or in </w:t>
       </w:r>
-      <w:del w:id="49" w:author="psmith" w:date="2014-12-14T15:10:00Z">
+      <w:del w:id="53" w:author="psmith" w:date="2014-12-14T15:10:00Z">
         <w:r>
           <w:delText xml:space="preserve">its </w:delText>
         </w:r>
       </w:del>
-      <w:ins w:id="50" w:author="psmith" w:date="2014-12-14T15:10:00Z">
+      <w:ins w:id="54" w:author="psmith" w:date="2014-12-14T15:10:00Z">
         <w:r>
           <w:t xml:space="preserve">their </w:t>
         </w:r>
@@ -25349,7 +25373,7 @@
       <w:r>
         <w:t>All the decisions of the Directoire Technique</w:t>
       </w:r>
-      <w:ins w:id="51" w:author="psmith" w:date="2014-12-14T15:10:00Z">
+      <w:ins w:id="55" w:author="psmith" w:date="2014-12-14T15:10:00Z">
         <w:r>
           <w:t>, the refereeing delegates or the supervisor</w:t>
         </w:r>
@@ -26003,7 +26027,7 @@
       <w:r>
         <w:t>If a competitor crosses one of the lateral boundaries of the piste</w:t>
       </w:r>
-      <w:ins w:id="52" w:author="psmith" w:date="2014-12-10T15:34:00Z">
+      <w:ins w:id="56" w:author="psmith" w:date="2014-12-10T15:34:00Z">
         <w:r>
           <w:t xml:space="preserve"> with one or both feet</w:t>
         </w:r>
@@ -26097,7 +26121,7 @@
       <w:r>
         <w:t xml:space="preserve"> which he has not in fact received, either because he has crossed the rear limit of the piste (cf. t.27), or because he has committed an offence which has prevented his opponent fencing (a flèche attack which jostles the opponent, </w:t>
       </w:r>
-      <w:del w:id="53" w:author="psmith" w:date="2014-12-14T14:38:00Z">
+      <w:del w:id="57" w:author="psmith" w:date="2014-12-14T14:38:00Z">
         <w:r>
           <w:delText xml:space="preserve">a corps à corps at foil or sabre, </w:delText>
         </w:r>
@@ -27682,7 +27706,7 @@
               </w:rPr>
               <w:t>Absence of name</w:t>
             </w:r>
-            <w:ins w:id="54" w:author="psmith" w:date="2014-12-14T13:57:00Z">
+            <w:ins w:id="58" w:author="psmith" w:date="2014-12-14T13:57:00Z">
               <w:r>
                 <w:rPr>
                   <w:rFonts w:ascii="Times New Roman" w:hAnsi="Times New Roman"/>
@@ -27700,7 +27724,7 @@
               </w:rPr>
               <w:t xml:space="preserve"> on </w:t>
             </w:r>
-            <w:ins w:id="55" w:author="psmith" w:date="2014-12-14T13:57:00Z">
+            <w:ins w:id="59" w:author="psmith" w:date="2014-12-14T13:57:00Z">
               <w:r>
                 <w:rPr>
                   <w:rFonts w:ascii="Times New Roman" w:hAnsi="Times New Roman"/>
@@ -27718,7 +27742,7 @@
               </w:rPr>
               <w:t xml:space="preserve">back, absence of national </w:t>
             </w:r>
-            <w:del w:id="56" w:author="psmith" w:date="2014-12-14T13:57:00Z">
+            <w:del w:id="60" w:author="psmith" w:date="2014-12-14T13:57:00Z">
               <w:r>
                 <w:rPr>
                   <w:rFonts w:ascii="Times New Roman" w:hAnsi="Times New Roman"/>
@@ -27728,7 +27752,7 @@
                 <w:delText xml:space="preserve">colours </w:delText>
               </w:r>
             </w:del>
-            <w:ins w:id="57" w:author="psmith" w:date="2014-12-14T13:57:00Z">
+            <w:ins w:id="61" w:author="psmith" w:date="2014-12-14T13:57:00Z">
               <w:r>
                 <w:rPr>
                   <w:rFonts w:ascii="Times New Roman" w:hAnsi="Times New Roman"/>
@@ -27746,7 +27770,7 @@
               </w:rPr>
               <w:t>when compulsory, at World Championships</w:t>
             </w:r>
-            <w:ins w:id="58" w:author="psmith" w:date="2014-12-14T13:58:00Z">
+            <w:ins w:id="62" w:author="psmith" w:date="2014-12-14T13:58:00Z">
               <w:r>
                 <w:rPr>
                   <w:rFonts w:ascii="Times New Roman" w:hAnsi="Times New Roman"/>
@@ -27756,7 +27780,7 @@
                 <w:t xml:space="preserve">, Senior </w:t>
               </w:r>
             </w:ins>
-            <w:del w:id="59" w:author="psmith" w:date="2014-12-14T13:58:00Z">
+            <w:del w:id="63" w:author="psmith" w:date="2014-12-14T13:58:00Z">
               <w:r>
                 <w:rPr>
                   <w:rFonts w:ascii="Times New Roman" w:hAnsi="Times New Roman"/>
@@ -27774,7 +27798,7 @@
               </w:rPr>
               <w:t>Team World Cup competitions</w:t>
             </w:r>
-            <w:ins w:id="60" w:author="psmith" w:date="2014-12-14T13:58:00Z">
+            <w:ins w:id="64" w:author="psmith" w:date="2014-12-14T13:58:00Z">
               <w:r>
                 <w:rPr>
                   <w:rFonts w:ascii="Times New Roman" w:hAnsi="Times New Roman"/>
@@ -33160,7 +33184,7 @@
               </w:rPr>
               <w:t xml:space="preserve">Absence of name </w:t>
             </w:r>
-            <w:ins w:id="61" w:author="psmith" w:date="2014-12-14T13:59:00Z">
+            <w:ins w:id="65" w:author="psmith" w:date="2014-12-14T13:59:00Z">
               <w:r>
                 <w:rPr>
                   <w:rFonts w:ascii="Times New Roman" w:hAnsi="Times New Roman"/>
@@ -33178,7 +33202,7 @@
               </w:rPr>
               <w:t xml:space="preserve">on </w:t>
             </w:r>
-            <w:ins w:id="62" w:author="psmith" w:date="2014-12-14T14:00:00Z">
+            <w:ins w:id="66" w:author="psmith" w:date="2014-12-14T14:00:00Z">
               <w:r>
                 <w:rPr>
                   <w:rFonts w:ascii="Times New Roman" w:hAnsi="Times New Roman"/>
@@ -33735,8 +33759,8 @@
                 <w:szCs w:val="12"/>
               </w:rPr>
             </w:pPr>
-            <w:bookmarkStart w:id="63" w:name="RANGE!A1%253AH29"/>
-            <w:bookmarkEnd w:id="63"/>
+            <w:bookmarkStart w:id="67" w:name="RANGE!A1%253AH29"/>
+            <w:bookmarkEnd w:id="67"/>
           </w:p>
         </w:tc>
         <w:tc>
@@ -37709,7 +37733,7 @@
       <w:pPr>
         <w:pStyle w:val="BFAArtIndent1"/>
         <w:rPr>
-          <w:ins w:id="64" w:author="psmith" w:date="2014-12-14T15:12:00Z"/>
+          <w:ins w:id="68" w:author="psmith" w:date="2014-12-14T15:12:00Z"/>
         </w:rPr>
       </w:pPr>
       <w:proofErr w:type="gramStart"/>
@@ -37750,10 +37774,10 @@
       <w:pPr>
         <w:pStyle w:val="BFAArtIndent1"/>
         <w:rPr>
-          <w:del w:id="65" w:author="psmith" w:date="2014-12-14T15:13:00Z"/>
-        </w:rPr>
-      </w:pPr>
-      <w:ins w:id="66" w:author="psmith" w:date="2014-12-14T15:12:00Z">
+          <w:del w:id="69" w:author="psmith" w:date="2014-12-14T15:13:00Z"/>
+        </w:rPr>
+      </w:pPr>
+      <w:ins w:id="70" w:author="psmith" w:date="2014-12-14T15:12:00Z">
         <w:r>
           <w:rPr>
             <w:b/>
@@ -37772,7 +37796,7 @@
       <w:pPr>
         <w:pStyle w:val="BFAArtIndent1"/>
       </w:pPr>
-      <w:del w:id="67" w:author="psmith" w:date="2014-12-14T15:13:00Z">
+      <w:del w:id="71" w:author="psmith" w:date="2014-12-14T15:13:00Z">
         <w:r>
           <w:rPr>
             <w:b/>
@@ -49698,7 +49722,7 @@
         <w:sz w:val="12"/>
         <w:szCs w:val="12"/>
       </w:rPr>
-      <w:t>1</w:t>
+      <w:t>58</w:t>
     </w:r>
     <w:r>
       <w:rPr>
@@ -49758,7 +49782,7 @@
       </w:rPr>
       <w:t xml:space="preserve">Updated </w:t>
     </w:r>
-    <w:del w:id="68" w:author="psmith" w:date="2014-12-14T15:18:00Z">
+    <w:del w:id="72" w:author="psmith" w:date="2014-12-14T15:18:00Z">
       <w:r>
         <w:rPr>
           <w:rFonts w:ascii="Times New Roman" w:hAnsi="Times New Roman"/>
@@ -49770,7 +49794,7 @@
         <w:delText xml:space="preserve">August </w:delText>
       </w:r>
     </w:del>
-    <w:ins w:id="69" w:author="psmith" w:date="2014-12-14T15:18:00Z">
+    <w:ins w:id="73" w:author="psmith" w:date="2014-12-14T15:18:00Z">
       <w:r>
         <w:rPr>
           <w:rFonts w:ascii="Times New Roman" w:hAnsi="Times New Roman"/>
@@ -49779,17 +49803,7 @@
           <w:sz w:val="12"/>
           <w:szCs w:val="12"/>
         </w:rPr>
-        <w:t>December</w:t>
-      </w:r>
-      <w:r>
-        <w:rPr>
-          <w:rFonts w:ascii="Times New Roman" w:hAnsi="Times New Roman"/>
-          <w:i/>
-          <w:iCs/>
-          <w:sz w:val="12"/>
-          <w:szCs w:val="12"/>
-        </w:rPr>
-        <w:t xml:space="preserve"> </w:t>
+        <w:t xml:space="preserve">December </w:t>
       </w:r>
     </w:ins>
     <w:r>

</xml_diff>